<commit_message>
Update GPA4300 Skript Beschreibung.docx
</commit_message>
<xml_diff>
--- a/Material GDD/GPA4300 Skript Beschreibung.docx
+++ b/Material GDD/GPA4300 Skript Beschreibung.docx
@@ -294,8 +294,6 @@
         </w:rPr>
         <w:t>Spieler</w:t>
       </w:r>
-      <w:bookmarkStart w:id="0" w:name="_GoBack"/>
-      <w:bookmarkEnd w:id="0"/>
     </w:p>
     <w:p>
       <w:pPr>
@@ -409,13 +407,7 @@
         <w:rPr>
           <w:rFonts w:ascii="Calibri" w:hAnsi="Calibri" w:cs="Calibri"/>
         </w:rPr>
-        <w:t xml:space="preserve"> und berechnet daraus d</w:t>
-      </w:r>
-      <w:r>
-        <w:rPr>
-          <w:rFonts w:ascii="Calibri" w:hAnsi="Calibri" w:cs="Calibri"/>
-        </w:rPr>
-        <w:t xml:space="preserve">ie Bewegungsrichtung </w:t>
+        <w:t xml:space="preserve"> und berechnet daraus die Bewegungsrichtung </w:t>
       </w:r>
       <w:r>
         <w:rPr>
@@ -1223,6 +1215,7 @@
         <w:rPr>
           <w:noProof/>
         </w:rPr>
+        <w:lastRenderedPageBreak/>
         <w:drawing>
           <wp:inline distT="0" distB="0" distL="0" distR="0" wp14:anchorId="0F6033C3" wp14:editId="7E3C09DD">
             <wp:extent cx="5760720" cy="3667092"/>
@@ -1280,24 +1273,14 @@
       <w:r>
         <w:t xml:space="preserve">Abb. </w:t>
       </w:r>
-      <w:r>
-        <w:fldChar w:fldCharType="begin"/>
-      </w:r>
-      <w:r>
-        <w:instrText xml:space="preserve"> SEQ Abb. \* ARABIC </w:instrText>
-      </w:r>
-      <w:r>
-        <w:fldChar w:fldCharType="separate"/>
-      </w:r>
-      <w:r>
-        <w:rPr>
-          <w:noProof/>
-        </w:rPr>
-        <w:t>1</w:t>
-      </w:r>
-      <w:r>
-        <w:fldChar w:fldCharType="end"/>
-      </w:r>
+      <w:fldSimple w:instr=" SEQ Abb. \* ARABIC ">
+        <w:r>
+          <w:rPr>
+            <w:noProof/>
+          </w:rPr>
+          <w:t>1</w:t>
+        </w:r>
+      </w:fldSimple>
       <w:r>
         <w:t xml:space="preserve"> </w:t>
       </w:r>
@@ -1336,6 +1319,7 @@
           <w:b/>
           <w:sz w:val="28"/>
         </w:rPr>
+        <w:lastRenderedPageBreak/>
         <w:t>Künstliche Intelligenz</w:t>
       </w:r>
     </w:p>
@@ -1907,7 +1891,21 @@
           <w:rFonts w:ascii="Calibri" w:eastAsia="Times New Roman" w:hAnsi="Calibri" w:cs="Calibri"/>
           <w:lang w:eastAsia="de-DE"/>
         </w:rPr>
-        <w:t>Verbesserung der Feinderkennung</w:t>
+        <w:t xml:space="preserve">Verbesserung der </w:t>
+      </w:r>
+      <w:r>
+        <w:rPr>
+          <w:rFonts w:ascii="Calibri" w:eastAsia="Times New Roman" w:hAnsi="Calibri" w:cs="Calibri"/>
+          <w:lang w:eastAsia="de-DE"/>
+        </w:rPr>
+        <w:t>Spieler</w:t>
+      </w:r>
+      <w:r>
+        <w:rPr>
+          <w:rFonts w:ascii="Calibri" w:eastAsia="Times New Roman" w:hAnsi="Calibri" w:cs="Calibri"/>
+          <w:lang w:eastAsia="de-DE"/>
+        </w:rPr>
+        <w:t>erkennung</w:t>
       </w:r>
     </w:p>
     <w:p>
@@ -1951,7 +1949,14 @@
           <w:rFonts w:ascii="Calibri" w:eastAsia="Times New Roman" w:hAnsi="Calibri" w:cs="Calibri"/>
           <w:lang w:eastAsia="de-DE"/>
         </w:rPr>
-        <w:t>Enemy kann nun den Spieler aus dem Sichtfeld verlieren und geht danach die Wegpunkte wieder ab</w:t>
+        <w:t>Gegner</w:t>
+      </w:r>
+      <w:r>
+        <w:rPr>
+          <w:rFonts w:ascii="Calibri" w:eastAsia="Times New Roman" w:hAnsi="Calibri" w:cs="Calibri"/>
+          <w:lang w:eastAsia="de-DE"/>
+        </w:rPr>
+        <w:t xml:space="preserve"> kann nun den Spieler aus dem Sichtfeld verlieren und geht danach die Wegpunkte wieder ab</w:t>
       </w:r>
     </w:p>
     <w:p>
@@ -2017,7 +2022,35 @@
           <w:rFonts w:ascii="Calibri" w:eastAsia="Times New Roman" w:hAnsi="Calibri" w:cs="Calibri"/>
           <w:lang w:eastAsia="de-DE"/>
         </w:rPr>
-        <w:t>Sektoren hinzugefügt, damit der Enemy den Player schneller findet</w:t>
+        <w:t xml:space="preserve">Sektoren hinzugefügt, damit der </w:t>
+      </w:r>
+      <w:r>
+        <w:rPr>
+          <w:rFonts w:ascii="Calibri" w:eastAsia="Times New Roman" w:hAnsi="Calibri" w:cs="Calibri"/>
+          <w:lang w:eastAsia="de-DE"/>
+        </w:rPr>
+        <w:t>Gegner</w:t>
+      </w:r>
+      <w:r>
+        <w:rPr>
+          <w:rFonts w:ascii="Calibri" w:eastAsia="Times New Roman" w:hAnsi="Calibri" w:cs="Calibri"/>
+          <w:lang w:eastAsia="de-DE"/>
+        </w:rPr>
+        <w:t xml:space="preserve"> den </w:t>
+      </w:r>
+      <w:r>
+        <w:rPr>
+          <w:rFonts w:ascii="Calibri" w:eastAsia="Times New Roman" w:hAnsi="Calibri" w:cs="Calibri"/>
+          <w:lang w:eastAsia="de-DE"/>
+        </w:rPr>
+        <w:t>Spieler</w:t>
+      </w:r>
+      <w:r>
+        <w:rPr>
+          <w:rFonts w:ascii="Calibri" w:eastAsia="Times New Roman" w:hAnsi="Calibri" w:cs="Calibri"/>
+          <w:lang w:eastAsia="de-DE"/>
+        </w:rPr>
+        <w:t xml:space="preserve"> schneller findet</w:t>
       </w:r>
     </w:p>
     <w:p>
@@ -2129,24 +2162,14 @@
       <w:r>
         <w:t xml:space="preserve">Abb. </w:t>
       </w:r>
-      <w:r>
-        <w:fldChar w:fldCharType="begin"/>
-      </w:r>
-      <w:r>
-        <w:instrText xml:space="preserve"> SEQ Abb. \* ARABIC </w:instrText>
-      </w:r>
-      <w:r>
-        <w:fldChar w:fldCharType="separate"/>
-      </w:r>
-      <w:r>
-        <w:rPr>
-          <w:noProof/>
-        </w:rPr>
-        <w:t>2</w:t>
-      </w:r>
-      <w:r>
-        <w:fldChar w:fldCharType="end"/>
-      </w:r>
+      <w:fldSimple w:instr=" SEQ Abb. \* ARABIC ">
+        <w:r>
+          <w:rPr>
+            <w:noProof/>
+          </w:rPr>
+          <w:t>2</w:t>
+        </w:r>
+      </w:fldSimple>
       <w:r>
         <w:t xml:space="preserve"> </w:t>
       </w:r>
@@ -2225,46 +2248,37 @@
       <w:r>
         <w:t xml:space="preserve">Abb. </w:t>
       </w:r>
-      <w:r>
-        <w:fldChar w:fldCharType="begin"/>
-      </w:r>
-      <w:r>
-        <w:instrText xml:space="preserve"> SEQ Abb. \* ARABIC </w:instrText>
-      </w:r>
-      <w:r>
-        <w:fldChar w:fldCharType="separate"/>
-      </w:r>
-      <w:r>
-        <w:rPr>
+      <w:fldSimple w:instr=" SEQ Abb. \* ARABIC ">
+        <w:r>
+          <w:rPr>
+            <w:noProof/>
+          </w:rPr>
+          <w:t>3</w:t>
+        </w:r>
+      </w:fldSimple>
+      <w:r>
+        <w:t xml:space="preserve"> </w:t>
+      </w:r>
+      <w:proofErr w:type="spellStart"/>
+      <w:r>
+        <w:t>NavMesh</w:t>
+      </w:r>
+      <w:proofErr w:type="spellEnd"/>
+      <w:r>
+        <w:t xml:space="preserve"> vom Default Level</w:t>
+      </w:r>
+    </w:p>
+    <w:p/>
+    <w:p>
+      <w:pPr>
+        <w:rPr>
+          <w:b/>
+        </w:rPr>
+      </w:pPr>
+      <w:r>
+        <w:rPr>
+          <w:b/>
           <w:noProof/>
-        </w:rPr>
-        <w:t>3</w:t>
-      </w:r>
-      <w:r>
-        <w:fldChar w:fldCharType="end"/>
-      </w:r>
-      <w:r>
-        <w:t xml:space="preserve"> </w:t>
-      </w:r>
-      <w:proofErr w:type="spellStart"/>
-      <w:r>
-        <w:t>NavMesh</w:t>
-      </w:r>
-      <w:proofErr w:type="spellEnd"/>
-      <w:r>
-        <w:t xml:space="preserve"> vom Default Level</w:t>
-      </w:r>
-    </w:p>
-    <w:p/>
-    <w:p>
-      <w:pPr>
-        <w:rPr>
-          <w:b/>
-        </w:rPr>
-      </w:pPr>
-      <w:r>
-        <w:rPr>
-          <w:b/>
         </w:rPr>
         <mc:AlternateContent>
           <mc:Choice Requires="wps">
@@ -2370,6 +2384,7 @@
       <w:r>
         <w:rPr>
           <w:b/>
+          <w:noProof/>
         </w:rPr>
         <w:drawing>
           <wp:anchor distT="0" distB="0" distL="114300" distR="114300" simplePos="0" relativeHeight="251658240" behindDoc="1" locked="0" layoutInCell="1" allowOverlap="1" wp14:anchorId="4823EBB7" wp14:editId="0FF88800">
@@ -2582,7 +2597,13 @@
         <w:pStyle w:val="KeinLeerraum"/>
       </w:pPr>
       <w:r>
-        <w:t xml:space="preserve">Die Sektoren zählen in Sekunden, wie lange sich der Player in diesem Sektor aufhält. Eine Methode ermittelt den höchsten Zeitwert aus allen Sektoren. </w:t>
+        <w:t xml:space="preserve">Die Sektoren zählen in Sekunden, wie lange sich der </w:t>
+      </w:r>
+      <w:r>
+        <w:t>Spieler</w:t>
+      </w:r>
+      <w:r>
+        <w:t xml:space="preserve"> in diesem Sektor aufhält. Eine Methode ermittelt den höchsten Zeitwert aus allen Sektoren. </w:t>
       </w:r>
     </w:p>
     <w:p>
@@ -2664,24 +2685,14 @@
       <w:r>
         <w:t xml:space="preserve">Abb. </w:t>
       </w:r>
-      <w:r>
-        <w:fldChar w:fldCharType="begin"/>
-      </w:r>
-      <w:r>
-        <w:instrText xml:space="preserve"> SEQ Abb. \* ARABIC </w:instrText>
-      </w:r>
-      <w:r>
-        <w:fldChar w:fldCharType="separate"/>
-      </w:r>
-      <w:r>
-        <w:rPr>
-          <w:noProof/>
-        </w:rPr>
-        <w:t>6</w:t>
-      </w:r>
-      <w:r>
-        <w:fldChar w:fldCharType="end"/>
-      </w:r>
+      <w:fldSimple w:instr=" SEQ Abb. \* ARABIC ">
+        <w:r>
+          <w:rPr>
+            <w:noProof/>
+          </w:rPr>
+          <w:t>6</w:t>
+        </w:r>
+      </w:fldSimple>
       <w:r>
         <w:t xml:space="preserve"> Sektor A und Sektor B</w:t>
       </w:r>
@@ -2996,7 +3007,7 @@
           <w:rFonts w:ascii="Calibri" w:eastAsia="Times New Roman" w:hAnsi="Calibri" w:cs="Calibri"/>
           <w:lang w:eastAsia="de-DE"/>
         </w:rPr>
-        <w:t>Maximaler Drehgeschwindigkeit</w:t>
+        <w:t>Maximale Drehgeschwindigkeit</w:t>
       </w:r>
     </w:p>
     <w:p>
@@ -3094,24 +3105,14 @@
                             <w:r>
                               <w:t xml:space="preserve">Abb. </w:t>
                             </w:r>
-                            <w:r>
-                              <w:fldChar w:fldCharType="begin"/>
-                            </w:r>
-                            <w:r>
-                              <w:instrText xml:space="preserve"> SEQ Abb. \* ARABIC </w:instrText>
-                            </w:r>
-                            <w:r>
-                              <w:fldChar w:fldCharType="separate"/>
-                            </w:r>
-                            <w:r>
-                              <w:rPr>
-                                <w:noProof/>
-                              </w:rPr>
-                              <w:t>7</w:t>
-                            </w:r>
-                            <w:r>
-                              <w:fldChar w:fldCharType="end"/>
-                            </w:r>
+                            <w:fldSimple w:instr=" SEQ Abb. \* ARABIC ">
+                              <w:r>
+                                <w:rPr>
+                                  <w:noProof/>
+                                </w:rPr>
+                                <w:t>7</w:t>
+                              </w:r>
+                            </w:fldSimple>
                             <w:r>
                               <w:t xml:space="preserve"> Wegpunkt 4</w:t>
                             </w:r>
@@ -3132,7 +3133,7 @@
           </mc:Choice>
           <mc:Fallback>
             <w:pict>
-              <v:shape w14:anchorId="47883A1E" id="Textfeld 1" o:spid="_x0000_s1027" type="#_x0000_t202" style="position:absolute;margin-left:286.05pt;margin-top:70.5pt;width:168pt;height:.05pt;z-index:-251646976;visibility:visible;mso-wrap-style:square;mso-wrap-distance-left:9pt;mso-wrap-distance-top:0;mso-wrap-distance-right:9pt;mso-wrap-distance-bottom:0;mso-position-horizontal:absolute;mso-position-horizontal-relative:text;mso-position-vertical:absolute;mso-position-vertical-relative:text;v-text-anchor:top" o:gfxdata="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" stroked="f">
+              <v:shape w14:anchorId="47883A1E" id="Textfeld 1" o:spid="_x0000_s1027" type="#_x0000_t202" style="position:absolute;margin-left:286.05pt;margin-top:70.5pt;width:168pt;height:.05pt;z-index:-251646976;visibility:visible;mso-wrap-style:square;mso-wrap-distance-left:9pt;mso-wrap-distance-top:0;mso-wrap-distance-right:9pt;mso-wrap-distance-bottom:0;mso-position-horizontal:absolute;mso-position-horizontal-relative:text;mso-position-vertical:absolute;mso-position-vertical-relative:text;v-text-anchor:top" o:gfxdata="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" stroked="f">
                 <v:textbox style="mso-fit-shape-to-text:t" inset="0,0,0,0">
                   <w:txbxContent>
                     <w:p>
@@ -3145,24 +3146,14 @@
                       <w:r>
                         <w:t xml:space="preserve">Abb. </w:t>
                       </w:r>
-                      <w:r>
-                        <w:fldChar w:fldCharType="begin"/>
-                      </w:r>
-                      <w:r>
-                        <w:instrText xml:space="preserve"> SEQ Abb. \* ARABIC </w:instrText>
-                      </w:r>
-                      <w:r>
-                        <w:fldChar w:fldCharType="separate"/>
-                      </w:r>
-                      <w:r>
-                        <w:rPr>
-                          <w:noProof/>
-                        </w:rPr>
-                        <w:t>7</w:t>
-                      </w:r>
-                      <w:r>
-                        <w:fldChar w:fldCharType="end"/>
-                      </w:r>
+                      <w:fldSimple w:instr=" SEQ Abb. \* ARABIC ">
+                        <w:r>
+                          <w:rPr>
+                            <w:noProof/>
+                          </w:rPr>
+                          <w:t>7</w:t>
+                        </w:r>
+                      </w:fldSimple>
                       <w:r>
                         <w:t xml:space="preserve"> Wegpunkt 4</w:t>
                       </w:r>
@@ -3182,6 +3173,8 @@
         </w:rPr>
         <w:br w:type="page"/>
       </w:r>
+      <w:bookmarkStart w:id="0" w:name="_GoBack"/>
+      <w:bookmarkEnd w:id="0"/>
     </w:p>
     <w:p>
       <w:pPr>
@@ -3198,6 +3191,7 @@
           <w:b/>
           <w:sz w:val="28"/>
         </w:rPr>
+        <w:lastRenderedPageBreak/>
         <w:t>Performance</w:t>
       </w:r>
     </w:p>
@@ -3494,7 +3488,7 @@
           </mc:Choice>
           <mc:Fallback>
             <w:pict>
-              <v:shape w14:anchorId="5851513B" id="Textfeld 10" o:spid="_x0000_s1029" type="#_x0000_t202" style="position:absolute;left:0;text-align:left;margin-left:-.35pt;margin-top:212.85pt;width:219.75pt;height:.05pt;z-index:-251652096;visibility:visible;mso-wrap-style:square;mso-wrap-distance-left:9pt;mso-wrap-distance-top:0;mso-wrap-distance-right:9pt;mso-wrap-distance-bottom:0;mso-position-horizontal:absolute;mso-position-horizontal-relative:text;mso-position-vertical:absolute;mso-position-vertical-relative:text;v-text-anchor:top" o:gfxdata="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" stroked="f">
+              <v:shape w14:anchorId="5851513B" id="Textfeld 10" o:spid="_x0000_s1029" type="#_x0000_t202" style="position:absolute;left:0;text-align:left;margin-left:-.35pt;margin-top:212.85pt;width:219.75pt;height:.05pt;z-index:-251652096;visibility:visible;mso-wrap-style:square;mso-wrap-distance-left:9pt;mso-wrap-distance-top:0;mso-wrap-distance-right:9pt;mso-wrap-distance-bottom:0;mso-position-horizontal:absolute;mso-position-horizontal-relative:text;mso-position-vertical:absolute;mso-position-vertical-relative:text;v-text-anchor:top" o:gfxdata="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" stroked="f">
                 <v:textbox style="mso-fit-shape-to-text:t" inset="0,0,0,0">
                   <w:txbxContent>
                     <w:p>
@@ -6178,7 +6172,7 @@
 </file>
 
 <file path=customXml/itemProps1.xml><?xml version="1.0" encoding="utf-8"?>
-<ds:datastoreItem xmlns:ds="http://schemas.openxmlformats.org/officeDocument/2006/customXml" ds:itemID="{2A4FB745-F1CF-4493-87F2-4989AB0EE61E}">
+<ds:datastoreItem xmlns:ds="http://schemas.openxmlformats.org/officeDocument/2006/customXml" ds:itemID="{3993D48D-3976-4B80-A521-2FB7B84C1A77}">
   <ds:schemaRefs>
     <ds:schemaRef ds:uri="http://schemas.openxmlformats.org/officeDocument/2006/bibliography"/>
   </ds:schemaRefs>

</xml_diff>